<commit_message>
fix: incorrect title page
</commit_message>
<xml_diff>
--- a/reports&etc/НИР титульник.docx
+++ b/reports&etc/НИР титульник.docx
@@ -473,7 +473,7 @@
           <w:i/>
           <w:sz w:val="40"/>
         </w:rPr>
-        <w:t>Регулярные ресурсные сети и их симметрии</w:t>
+        <w:t>Двухкомпонентная ресурсная сеть как неоднородная неэргодическая цепь Маркова</w:t>
       </w:r>
       <w:r>
         <w:rPr>
@@ -752,6 +752,13 @@
       </w:r>
       <w:r>
         <w:rPr>
+          <w:b/>
+          <w:u w:val="single"/>
+        </w:rPr>
+        <w:t xml:space="preserve"> </w:t>
+      </w:r>
+      <w:r>
+        <w:rPr>
           <w:bCs/>
           <w:u w:val="single"/>
         </w:rPr>
@@ -763,13 +770,6 @@
           <w:u w:val="single"/>
         </w:rPr>
         <w:t xml:space="preserve">    </w:t>
-      </w:r>
-      <w:r>
-        <w:rPr>
-          <w:bCs/>
-          <w:u w:val="single"/>
-        </w:rPr>
-        <w:t xml:space="preserve"> </w:t>
       </w:r>
       <w:r>
         <w:rPr>
@@ -1284,25 +1284,13 @@
         <w:rPr>
           <w:u w:val="single"/>
         </w:rPr>
-        <w:t xml:space="preserve">                                </w:t>
+        <w:t xml:space="preserve"> </w:t>
       </w:r>
       <w:r>
         <w:rPr>
           <w:u w:val="single"/>
         </w:rPr>
-        <w:t>Регулярные ресурсные сети и их симметрии</w:t>
-      </w:r>
-      <w:r>
-        <w:rPr>
-          <w:u w:val="single"/>
-        </w:rPr>
-        <w:t xml:space="preserve">                             </w:t>
-      </w:r>
-      <w:r>
-        <w:rPr>
-          <w:u w:val="single"/>
-        </w:rPr>
-        <w:t xml:space="preserve">     _</w:t>
+        <w:t>Двухкомпонентная ресурсная сеть как неоднородная неэргодическая цепь Маркова</w:t>
       </w:r>
     </w:p>
     <w:p>
@@ -1481,32 +1469,6 @@
       <w:pPr>
         <w:pStyle w:val="31"/>
         <w:spacing w:line="276" w:lineRule="auto"/>
-        <w:rPr>
-          <w:lang w:val="ru-RU"/>
-        </w:rPr>
-      </w:pPr>
-      <w:r>
-        <w:rPr>
-          <w:lang w:val="ru-RU"/>
-        </w:rPr>
-        <w:t xml:space="preserve">Техническое </w:t>
-      </w:r>
-      <w:r>
-        <w:rPr>
-          <w:lang w:val="ru-RU"/>
-        </w:rPr>
-        <w:t>задание</w:t>
-      </w:r>
-      <w:r>
-        <w:rPr>
-          <w:b w:val="0"/>
-          <w:bCs/>
-          <w:u w:val="single"/>
-          <w:lang w:val="ru-RU"/>
-        </w:rPr>
-        <w:t xml:space="preserve"> </w:t>
-      </w:r>
-      <w:r>
         <w:rPr>
           <w:b w:val="0"/>
           <w:bCs/>
@@ -1515,7 +1477,27 @@
           <w:u w:val="single"/>
           <w:lang w:val="ru-RU"/>
         </w:rPr>
-        <w:t>П</w:t>
+      </w:pPr>
+      <w:r>
+        <w:rPr>
+          <w:lang w:val="ru-RU"/>
+        </w:rPr>
+        <w:t xml:space="preserve">Техническое </w:t>
+      </w:r>
+      <w:r>
+        <w:rPr>
+          <w:lang w:val="ru-RU"/>
+        </w:rPr>
+        <w:t>задание</w:t>
+      </w:r>
+      <w:r>
+        <w:rPr>
+          <w:b w:val="0"/>
+          <w:bCs/>
+          <w:u w:val="single"/>
+          <w:lang w:val="ru-RU"/>
+        </w:rPr>
+        <w:t xml:space="preserve"> </w:t>
       </w:r>
       <w:r>
         <w:rPr>
@@ -1526,7 +1508,7 @@
           <w:u w:val="single"/>
           <w:lang w:val="ru-RU"/>
         </w:rPr>
-        <w:t>остроить модель регулярной ресурсной сети (губковой сети)</w:t>
+        <w:t>П</w:t>
       </w:r>
       <w:r>
         <w:rPr>
@@ -1537,7 +1519,7 @@
           <w:u w:val="single"/>
           <w:lang w:val="ru-RU"/>
         </w:rPr>
-        <w:t>.</w:t>
+        <w:t xml:space="preserve">остроить модель </w:t>
       </w:r>
       <w:r>
         <w:rPr>
@@ -1548,7 +1530,7 @@
           <w:u w:val="single"/>
           <w:lang w:val="ru-RU"/>
         </w:rPr>
-        <w:t xml:space="preserve"> </w:t>
+        <w:t xml:space="preserve">двухкомпонентной </w:t>
       </w:r>
       <w:r>
         <w:rPr>
@@ -1559,7 +1541,7 @@
           <w:u w:val="single"/>
           <w:lang w:val="ru-RU"/>
         </w:rPr>
-        <w:t>О</w:t>
+        <w:t>ресурсной сети</w:t>
       </w:r>
       <w:r>
         <w:rPr>
@@ -1570,7 +1552,7 @@
           <w:u w:val="single"/>
           <w:lang w:val="ru-RU"/>
         </w:rPr>
-        <w:t>писать связь симметрий регулярных замощений плоскости и симметрий губковых сетей</w:t>
+        <w:t>.</w:t>
       </w:r>
       <w:r>
         <w:rPr>
@@ -1581,7 +1563,7 @@
           <w:u w:val="single"/>
           <w:lang w:val="ru-RU"/>
         </w:rPr>
-        <w:t>. О</w:t>
+        <w:t xml:space="preserve"> Оценить предельное поведение переходной компоненты двухкомпонентной ресурсной сети. </w:t>
       </w:r>
       <w:r>
         <w:rPr>
@@ -1592,7 +1574,7 @@
           <w:u w:val="single"/>
           <w:lang w:val="ru-RU"/>
         </w:rPr>
-        <w:t>писать полную группу симметрий губковых сетей</w:t>
+        <w:t xml:space="preserve">Оценить предельное поведение </w:t>
       </w:r>
       <w:r>
         <w:rPr>
@@ -1603,7 +1585,7 @@
           <w:u w:val="single"/>
           <w:lang w:val="ru-RU"/>
         </w:rPr>
-        <w:t>. В</w:t>
+        <w:t>финальной</w:t>
       </w:r>
       <w:r>
         <w:rPr>
@@ -1614,7 +1596,7 @@
           <w:u w:val="single"/>
           <w:lang w:val="ru-RU"/>
         </w:rPr>
-        <w:t>вести понятие факторизации губковых сетей, установить базовые свойства сетей при факторизации</w:t>
+        <w:t xml:space="preserve"> компоненты двухкомпонентной ресурсной сети.</w:t>
       </w:r>
       <w:r>
         <w:rPr>
@@ -1625,63 +1607,17 @@
           <w:u w:val="single"/>
           <w:lang w:val="ru-RU"/>
         </w:rPr>
-        <w:t xml:space="preserve">. </w:t>
-      </w:r>
-      <w:r>
-        <w:rPr>
-          <w:b w:val="0"/>
-          <w:bCs/>
-          <w:i w:val="0"/>
-          <w:iCs/>
-          <w:u w:val="single"/>
+        <w:t xml:space="preserve"> Указать ситуации, при которых существует и единственно предельное состояние финальной компоненты ресурсной сети. Установить связь двухкомпонентной ресурсной сети с соответствующей ей неоднородной цепью Маркова.</w:t>
+      </w:r>
+    </w:p>
+    <w:p>
+      <w:pPr>
+        <w:pStyle w:val="31"/>
+        <w:spacing w:line="276" w:lineRule="auto"/>
+        <w:rPr>
           <w:lang w:val="ru-RU"/>
         </w:rPr>
-        <w:t xml:space="preserve"> </w:t>
-      </w:r>
-      <w:r>
-        <w:rPr>
-          <w:b w:val="0"/>
-          <w:bCs/>
-          <w:i w:val="0"/>
-          <w:iCs/>
-          <w:u w:val="single"/>
-          <w:lang w:val="ru-RU"/>
-        </w:rPr>
-        <w:t>Р</w:t>
-      </w:r>
-      <w:r>
-        <w:rPr>
-          <w:b w:val="0"/>
-          <w:bCs/>
-          <w:i w:val="0"/>
-          <w:iCs/>
-          <w:u w:val="single"/>
-          <w:lang w:val="ru-RU"/>
-        </w:rPr>
-        <w:t>ассмотреть симметрии регулярных сетей после некоторых факторизаций, в частности, после помещения их на цилиндр</w:t>
-      </w:r>
-      <w:r>
-        <w:rPr>
-          <w:b w:val="0"/>
-          <w:bCs/>
-          <w:i w:val="0"/>
-          <w:iCs/>
-          <w:u w:val="single"/>
-          <w:lang w:val="ru-RU"/>
-        </w:rPr>
-        <w:t>. У</w:t>
-      </w:r>
-      <w:r>
-        <w:rPr>
-          <w:b w:val="0"/>
-          <w:bCs/>
-          <w:i w:val="0"/>
-          <w:iCs/>
-          <w:u w:val="single"/>
-          <w:lang w:val="ru-RU"/>
-        </w:rPr>
-        <w:t>становить связь между симметриями графов губковых сетей и симметриями динамических систем, порождающихся ресурсными сетями.</w:t>
-      </w:r>
+      </w:pPr>
     </w:p>
     <w:p>
       <w:pPr>
@@ -1717,13 +1653,19 @@
         <w:jc w:val="both"/>
       </w:pPr>
       <w:r>
-        <w:t>Расчетно-пояснительная записка на 15</w:t>
+        <w:t xml:space="preserve">Расчетно-пояснительная записка на </w:t>
+      </w:r>
+      <w:r>
+        <w:t>15</w:t>
       </w:r>
       <w:r>
         <w:t xml:space="preserve"> л</w:t>
       </w:r>
       <w:r>
-        <w:t>истах</w:t>
+        <w:t>ист</w:t>
+      </w:r>
+      <w:r>
+        <w:t>ах</w:t>
       </w:r>
       <w:r>
         <w:t xml:space="preserve"> формата А4.</w:t>

</xml_diff>